<commit_message>
add bai tap 1
</commit_message>
<xml_diff>
--- a/2. Back-end/1. JavaCore/Bài 09. Lập trình hướng đối tượng OOP và kiến thức lập trình cơ bản/Bai_tap.docx
+++ b/2. Back-end/1. JavaCore/Bài 09. Lập trình hướng đối tượng OOP và kiến thức lập trình cơ bản/Bai_tap.docx
@@ -10,7 +10,6 @@
           <w:b/>
           <w:sz w:val="24"/>
           <w:szCs w:val="24"/>
-          <w:lang w:val="vi-VN"/>
         </w:rPr>
       </w:pPr>
       <w:r>
@@ -21,43 +20,6 @@
           <w:szCs w:val="24"/>
         </w:rPr>
         <w:t>BÀI TẬP</w:t>
-      </w:r>
-    </w:p>
-    <w:p>
-      <w:pPr>
-        <w:jc w:val="both"/>
-        <w:rPr>
-          <w:rFonts w:ascii="Times New Roman" w:hAnsi="Times New Roman" w:cs="Times New Roman"/>
-          <w:sz w:val="24"/>
-          <w:szCs w:val="24"/>
-        </w:rPr>
-      </w:pPr>
-      <w:r>
-        <w:rPr>
-          <w:rFonts w:ascii="Times New Roman" w:hAnsi="Times New Roman" w:cs="Times New Roman"/>
-          <w:b/>
-          <w:sz w:val="24"/>
-          <w:szCs w:val="24"/>
-          <w:u w:val="single"/>
-        </w:rPr>
-        <w:t>YÊU CẦU</w:t>
-      </w:r>
-      <w:r>
-        <w:rPr>
-          <w:rFonts w:ascii="Times New Roman" w:hAnsi="Times New Roman" w:cs="Times New Roman"/>
-          <w:b/>
-          <w:sz w:val="24"/>
-          <w:szCs w:val="24"/>
-        </w:rPr>
-        <w:t>:</w:t>
-      </w:r>
-      <w:r>
-        <w:rPr>
-          <w:rFonts w:ascii="Times New Roman" w:hAnsi="Times New Roman" w:cs="Times New Roman"/>
-          <w:sz w:val="24"/>
-          <w:szCs w:val="24"/>
-        </w:rPr>
-        <w:t xml:space="preserve"> </w:t>
       </w:r>
     </w:p>
     <w:p>
@@ -65,49 +27,87 @@
         <w:pStyle w:val="ListParagraph"/>
         <w:numPr>
           <w:ilvl w:val="0"/>
-          <w:numId w:val="5"/>
+          <w:numId w:val="6"/>
         </w:numPr>
-        <w:jc w:val="both"/>
-        <w:rPr>
-          <w:rFonts w:ascii="Times New Roman" w:hAnsi="Times New Roman" w:cs="Times New Roman"/>
-          <w:sz w:val="24"/>
-          <w:szCs w:val="24"/>
-        </w:rPr>
-      </w:pPr>
-      <w:r>
-        <w:rPr>
-          <w:rFonts w:ascii="Times New Roman" w:hAnsi="Times New Roman" w:cs="Times New Roman"/>
-          <w:sz w:val="24"/>
-          <w:szCs w:val="24"/>
-        </w:rPr>
-        <w:t>Xây dựng hàm xử lý nhập tên người dùng show ra xin chào tên người dùng đó</w:t>
-      </w:r>
-      <w:r>
-        <w:rPr>
-          <w:rFonts w:ascii="Times New Roman" w:hAnsi="Times New Roman" w:cs="Times New Roman"/>
-          <w:sz w:val="24"/>
-          <w:szCs w:val="24"/>
-        </w:rPr>
-        <w:t>. Ví dụ: Xin chào “T3H” khi người dùng nhập T3H ngoài console</w:t>
+        <w:rPr>
+          <w:rFonts w:ascii="Times New Roman" w:hAnsi="Times New Roman" w:cs="Times New Roman"/>
+          <w:b/>
+          <w:sz w:val="24"/>
+          <w:szCs w:val="24"/>
+        </w:rPr>
+      </w:pPr>
+      <w:r>
+        <w:rPr>
+          <w:rFonts w:ascii="Times New Roman" w:hAnsi="Times New Roman" w:cs="Times New Roman"/>
+          <w:b/>
+          <w:sz w:val="24"/>
+          <w:szCs w:val="24"/>
+        </w:rPr>
+        <w:t>Làm bài tập giống như video</w:t>
       </w:r>
     </w:p>
     <w:p>
       <w:pPr>
-        <w:pStyle w:val="ListParagraph"/>
-        <w:jc w:val="both"/>
-        <w:rPr>
-          <w:rFonts w:ascii="Times New Roman" w:hAnsi="Times New Roman" w:cs="Times New Roman"/>
-          <w:sz w:val="24"/>
-          <w:szCs w:val="24"/>
-        </w:rPr>
-      </w:pPr>
-      <w:r>
-        <w:rPr>
-          <w:rFonts w:ascii="Times New Roman" w:hAnsi="Times New Roman" w:cs="Times New Roman"/>
-          <w:sz w:val="24"/>
-          <w:szCs w:val="24"/>
-        </w:rPr>
-        <w:t>Khi nhập exit thì chương trình sẽ kết thúc</w:t>
+        <w:rPr>
+          <w:rFonts w:ascii="Times New Roman" w:hAnsi="Times New Roman" w:cs="Times New Roman"/>
+          <w:b/>
+          <w:sz w:val="24"/>
+          <w:szCs w:val="24"/>
+        </w:rPr>
+      </w:pPr>
+      <w:r>
+        <w:rPr>
+          <w:rFonts w:ascii="Times New Roman" w:hAnsi="Times New Roman" w:cs="Times New Roman"/>
+          <w:b/>
+          <w:sz w:val="24"/>
+          <w:szCs w:val="24"/>
+        </w:rPr>
+        <w:t>Nội Dung</w:t>
+      </w:r>
+      <w:r>
+        <w:rPr>
+          <w:rFonts w:ascii="Times New Roman" w:hAnsi="Times New Roman" w:cs="Times New Roman"/>
+          <w:b/>
+          <w:sz w:val="24"/>
+          <w:szCs w:val="24"/>
+        </w:rPr>
+        <w:t xml:space="preserve">: </w:t>
+      </w:r>
+      <w:r>
+        <w:rPr>
+          <w:rFonts w:ascii="Times New Roman" w:hAnsi="Times New Roman" w:cs="Times New Roman"/>
+          <w:b/>
+          <w:sz w:val="24"/>
+          <w:szCs w:val="24"/>
+        </w:rPr>
+        <w:t>Tạo ra 1 Class xử lý tính toán +, -, *, /</w:t>
+      </w:r>
+      <w:r>
+        <w:rPr>
+          <w:rFonts w:ascii="Times New Roman" w:hAnsi="Times New Roman" w:cs="Times New Roman"/>
+          <w:b/>
+          <w:sz w:val="24"/>
+          <w:szCs w:val="24"/>
+        </w:rPr>
+        <w:t xml:space="preserve"> </w:t>
+      </w:r>
+      <w:r>
+        <w:rPr>
+          <w:rFonts w:ascii="Times New Roman" w:hAnsi="Times New Roman" w:cs="Times New Roman"/>
+          <w:b/>
+          <w:sz w:val="24"/>
+          <w:szCs w:val="24"/>
+        </w:rPr>
+        <w:t>với hai số</w:t>
+      </w:r>
+      <w:r>
+        <w:rPr>
+          <w:rFonts w:ascii="Times New Roman" w:hAnsi="Times New Roman" w:cs="Times New Roman"/>
+          <w:b/>
+          <w:sz w:val="24"/>
+          <w:szCs w:val="24"/>
+        </w:rPr>
+        <w:t xml:space="preserve"> a, b</w:t>
       </w:r>
     </w:p>
     <w:p>
@@ -115,288 +115,398 @@
         <w:pStyle w:val="ListParagraph"/>
         <w:numPr>
           <w:ilvl w:val="0"/>
-          <w:numId w:val="5"/>
+          <w:numId w:val="6"/>
         </w:numPr>
-        <w:jc w:val="both"/>
-        <w:rPr>
-          <w:rFonts w:ascii="Times New Roman" w:hAnsi="Times New Roman" w:cs="Times New Roman"/>
-          <w:sz w:val="24"/>
-          <w:szCs w:val="24"/>
-        </w:rPr>
-      </w:pPr>
-      <w:r>
-        <w:rPr>
-          <w:rFonts w:ascii="Times New Roman" w:hAnsi="Times New Roman" w:cs="Times New Roman"/>
-          <w:sz w:val="24"/>
-          <w:szCs w:val="24"/>
-        </w:rPr>
-        <w:t>Viết phương trình giải phương trình bậc 2 bằng Java</w:t>
+        <w:rPr>
+          <w:rFonts w:ascii="Times New Roman" w:hAnsi="Times New Roman" w:cs="Times New Roman"/>
+          <w:b/>
+          <w:sz w:val="24"/>
+          <w:szCs w:val="24"/>
+        </w:rPr>
+      </w:pPr>
+      <w:r>
+        <w:rPr>
+          <w:rFonts w:ascii="Times New Roman" w:hAnsi="Times New Roman" w:cs="Times New Roman"/>
+          <w:b/>
+          <w:sz w:val="24"/>
+          <w:szCs w:val="24"/>
+        </w:rPr>
+        <w:t>Số mà có các chữ số hai bên tương xứng mà bằng nhau là số đối xứng</w:t>
+      </w:r>
+    </w:p>
+    <w:p>
+      <w:pPr>
+        <w:rPr>
+          <w:rFonts w:ascii="Times New Roman" w:hAnsi="Times New Roman" w:cs="Times New Roman"/>
+          <w:b/>
+          <w:sz w:val="24"/>
+          <w:szCs w:val="24"/>
+        </w:rPr>
+      </w:pPr>
+      <w:r>
+        <w:rPr>
+          <w:rFonts w:ascii="Times New Roman" w:hAnsi="Times New Roman" w:cs="Times New Roman"/>
+          <w:b/>
+          <w:sz w:val="24"/>
+          <w:szCs w:val="24"/>
+        </w:rPr>
+        <w:t>Ví dụ:</w:t>
+      </w:r>
+      <w:r>
+        <w:rPr>
+          <w:rFonts w:ascii="Times New Roman" w:hAnsi="Times New Roman" w:cs="Times New Roman"/>
+          <w:b/>
+          <w:sz w:val="24"/>
+          <w:szCs w:val="24"/>
+        </w:rPr>
+        <w:t xml:space="preserve">  </w:t>
+      </w:r>
+      <w:r>
+        <w:rPr>
+          <w:rFonts w:ascii="Times New Roman" w:hAnsi="Times New Roman" w:cs="Times New Roman"/>
+          <w:b/>
+          <w:sz w:val="24"/>
+          <w:szCs w:val="24"/>
+        </w:rPr>
+        <w:t xml:space="preserve">121, 212, </w:t>
+      </w:r>
+      <w:r>
+        <w:rPr>
+          <w:rFonts w:ascii="Times New Roman" w:hAnsi="Times New Roman" w:cs="Times New Roman"/>
+          <w:b/>
+          <w:sz w:val="24"/>
+          <w:szCs w:val="24"/>
+        </w:rPr>
+        <w:t>12321</w:t>
+      </w:r>
+      <w:r>
+        <w:rPr>
+          <w:rFonts w:ascii="Times New Roman" w:hAnsi="Times New Roman" w:cs="Times New Roman"/>
+          <w:b/>
+          <w:sz w:val="24"/>
+          <w:szCs w:val="24"/>
+        </w:rPr>
+        <w:t xml:space="preserve">, </w:t>
+      </w:r>
+      <w:r>
+        <w:rPr>
+          <w:rFonts w:ascii="Times New Roman" w:hAnsi="Times New Roman" w:cs="Times New Roman"/>
+          <w:b/>
+          <w:sz w:val="24"/>
+          <w:szCs w:val="24"/>
+        </w:rPr>
+        <w:t>123321</w:t>
+      </w:r>
+    </w:p>
+    <w:p>
+      <w:pPr>
+        <w:rPr>
+          <w:rFonts w:ascii="Times New Roman" w:hAnsi="Times New Roman" w:cs="Times New Roman"/>
+          <w:b/>
+          <w:sz w:val="24"/>
+          <w:szCs w:val="24"/>
+        </w:rPr>
+      </w:pPr>
+      <w:r>
+        <w:rPr>
+          <w:rFonts w:ascii="Times New Roman" w:hAnsi="Times New Roman" w:cs="Times New Roman"/>
+          <w:b/>
+          <w:sz w:val="24"/>
+          <w:szCs w:val="24"/>
+        </w:rPr>
+        <w:t>Đầu vào là 1 số bất kỳ, yêu cầu:</w:t>
+      </w:r>
+    </w:p>
+    <w:p>
+      <w:pPr>
+        <w:rPr>
+          <w:rFonts w:ascii="Times New Roman" w:hAnsi="Times New Roman" w:cs="Times New Roman"/>
+          <w:b/>
+          <w:sz w:val="24"/>
+          <w:szCs w:val="24"/>
+        </w:rPr>
+      </w:pPr>
+      <w:r>
+        <w:rPr>
+          <w:rFonts w:ascii="Times New Roman" w:hAnsi="Times New Roman" w:cs="Times New Roman"/>
+          <w:b/>
+          <w:sz w:val="24"/>
+          <w:szCs w:val="24"/>
+        </w:rPr>
+        <w:t>A, Kiểm tra số đó có phải là số đối xứng không</w:t>
+      </w:r>
+    </w:p>
+    <w:p>
+      <w:pPr>
+        <w:rPr>
+          <w:rFonts w:ascii="Times New Roman" w:hAnsi="Times New Roman" w:cs="Times New Roman"/>
+          <w:b/>
+          <w:sz w:val="24"/>
+          <w:szCs w:val="24"/>
+        </w:rPr>
+      </w:pPr>
+      <w:r>
+        <w:rPr>
+          <w:rFonts w:ascii="Times New Roman" w:hAnsi="Times New Roman" w:cs="Times New Roman"/>
+          <w:b/>
+          <w:sz w:val="24"/>
+          <w:szCs w:val="24"/>
+        </w:rPr>
+        <w:t>B, Nếu không là đối xứng thì có thể biến đổi số đó thành đối xứng được không?</w:t>
+      </w:r>
+    </w:p>
+    <w:p>
+      <w:pPr>
+        <w:rPr>
+          <w:rFonts w:ascii="Times New Roman" w:hAnsi="Times New Roman" w:cs="Times New Roman"/>
+          <w:b/>
+          <w:sz w:val="24"/>
+          <w:szCs w:val="24"/>
+        </w:rPr>
+      </w:pPr>
+      <w:r>
+        <w:rPr>
+          <w:rFonts w:ascii="Times New Roman" w:hAnsi="Times New Roman" w:cs="Times New Roman"/>
+          <w:b/>
+          <w:sz w:val="24"/>
+          <w:szCs w:val="24"/>
+        </w:rPr>
+        <w:t xml:space="preserve">Với điều kiện số xếp số từ giữa </w:t>
+      </w:r>
+      <w:r>
+        <w:rPr>
+          <w:rFonts w:ascii="Times New Roman" w:hAnsi="Times New Roman" w:cs="Times New Roman"/>
+          <w:b/>
+          <w:sz w:val="24"/>
+          <w:szCs w:val="24"/>
+        </w:rPr>
+        <w:t xml:space="preserve">trở đi </w:t>
+      </w:r>
+      <w:r>
+        <w:rPr>
+          <w:rFonts w:ascii="Times New Roman" w:hAnsi="Times New Roman" w:cs="Times New Roman"/>
+          <w:b/>
+          <w:sz w:val="24"/>
+          <w:szCs w:val="24"/>
+        </w:rPr>
+        <w:t>bé dần về hai bên.</w:t>
+      </w:r>
+    </w:p>
+    <w:p>
+      <w:pPr>
+        <w:rPr>
+          <w:rFonts w:ascii="Times New Roman" w:hAnsi="Times New Roman" w:cs="Times New Roman"/>
+          <w:b/>
+          <w:sz w:val="24"/>
+          <w:szCs w:val="24"/>
+        </w:rPr>
+      </w:pPr>
+      <w:r>
+        <w:rPr>
+          <w:rFonts w:ascii="Times New Roman" w:hAnsi="Times New Roman" w:cs="Times New Roman"/>
+          <w:b/>
+          <w:sz w:val="24"/>
+          <w:szCs w:val="24"/>
+        </w:rPr>
+        <w:t>Ví du:</w:t>
+      </w:r>
+    </w:p>
+    <w:p>
+      <w:pPr>
+        <w:rPr>
+          <w:rFonts w:ascii="Times New Roman" w:hAnsi="Times New Roman" w:cs="Times New Roman"/>
+          <w:b/>
+          <w:sz w:val="24"/>
+          <w:szCs w:val="24"/>
+        </w:rPr>
+      </w:pPr>
+      <w:r>
+        <w:rPr>
+          <w:rFonts w:ascii="Times New Roman" w:hAnsi="Times New Roman" w:cs="Times New Roman"/>
+          <w:b/>
+          <w:sz w:val="24"/>
+          <w:szCs w:val="24"/>
+        </w:rPr>
+        <w:tab/>
+        <w:t>123123 không là đối xứng nhưng có thể thành =&gt; 123321</w:t>
+      </w:r>
+    </w:p>
+    <w:p>
+      <w:pPr>
+        <w:rPr>
+          <w:rFonts w:ascii="Times New Roman" w:hAnsi="Times New Roman" w:cs="Times New Roman"/>
+          <w:b/>
+          <w:sz w:val="24"/>
+          <w:szCs w:val="24"/>
+        </w:rPr>
+      </w:pPr>
+      <w:r>
+        <w:rPr>
+          <w:rFonts w:ascii="Times New Roman" w:hAnsi="Times New Roman" w:cs="Times New Roman"/>
+          <w:b/>
+          <w:sz w:val="24"/>
+          <w:szCs w:val="24"/>
+        </w:rPr>
+        <w:tab/>
+        <w:t xml:space="preserve">1234512345 </w:t>
+      </w:r>
+      <w:r>
+        <w:rPr>
+          <w:rFonts w:ascii="Times New Roman" w:hAnsi="Times New Roman" w:cs="Times New Roman"/>
+          <w:b/>
+          <w:sz w:val="24"/>
+          <w:szCs w:val="24"/>
+        </w:rPr>
+        <w:t xml:space="preserve">không là đối xứng nhưng có thể thành =&gt; </w:t>
+      </w:r>
+      <w:r>
+        <w:rPr>
+          <w:rFonts w:ascii="Times New Roman" w:hAnsi="Times New Roman" w:cs="Times New Roman"/>
+          <w:b/>
+          <w:sz w:val="24"/>
+          <w:szCs w:val="24"/>
+        </w:rPr>
+        <w:t>123454321</w:t>
+      </w:r>
+    </w:p>
+    <w:p>
+      <w:pPr>
+        <w:rPr>
+          <w:rFonts w:ascii="Times New Roman" w:hAnsi="Times New Roman" w:cs="Times New Roman"/>
+          <w:b/>
+          <w:sz w:val="24"/>
+          <w:szCs w:val="24"/>
+        </w:rPr>
+      </w:pPr>
+      <w:r>
+        <w:rPr>
+          <w:rFonts w:ascii="Times New Roman" w:hAnsi="Times New Roman" w:cs="Times New Roman"/>
+          <w:b/>
+          <w:sz w:val="24"/>
+          <w:szCs w:val="24"/>
+        </w:rPr>
+        <w:tab/>
+        <w:t xml:space="preserve">123121212 không đối xứng có thể thành =&gt; </w:t>
+      </w:r>
+      <w:r>
+        <w:rPr>
+          <w:rFonts w:ascii="Times New Roman" w:hAnsi="Times New Roman" w:cs="Times New Roman"/>
+          <w:b/>
+          <w:sz w:val="24"/>
+          <w:szCs w:val="24"/>
+        </w:rPr>
+        <w:t>1</w:t>
+      </w:r>
+      <w:r>
+        <w:rPr>
+          <w:rFonts w:ascii="Times New Roman" w:hAnsi="Times New Roman" w:cs="Times New Roman"/>
+          <w:b/>
+          <w:sz w:val="24"/>
+          <w:szCs w:val="24"/>
+        </w:rPr>
+        <w:t>12</w:t>
+      </w:r>
+      <w:r>
+        <w:rPr>
+          <w:rFonts w:ascii="Times New Roman" w:hAnsi="Times New Roman" w:cs="Times New Roman"/>
+          <w:b/>
+          <w:sz w:val="24"/>
+          <w:szCs w:val="24"/>
+        </w:rPr>
+        <w:t>23</w:t>
+      </w:r>
+      <w:r>
+        <w:rPr>
+          <w:rFonts w:ascii="Times New Roman" w:hAnsi="Times New Roman" w:cs="Times New Roman"/>
+          <w:b/>
+          <w:sz w:val="24"/>
+          <w:szCs w:val="24"/>
+        </w:rPr>
+        <w:t>2</w:t>
+      </w:r>
+      <w:r>
+        <w:rPr>
+          <w:rFonts w:ascii="Times New Roman" w:hAnsi="Times New Roman" w:cs="Times New Roman"/>
+          <w:b/>
+          <w:sz w:val="24"/>
+          <w:szCs w:val="24"/>
+        </w:rPr>
+        <w:t>2</w:t>
+      </w:r>
+      <w:r>
+        <w:rPr>
+          <w:rFonts w:ascii="Times New Roman" w:hAnsi="Times New Roman" w:cs="Times New Roman"/>
+          <w:b/>
+          <w:sz w:val="24"/>
+          <w:szCs w:val="24"/>
+        </w:rPr>
+        <w:t>11</w:t>
+      </w:r>
+    </w:p>
+    <w:p>
+      <w:pPr>
+        <w:rPr>
+          <w:rFonts w:ascii="Times New Roman" w:hAnsi="Times New Roman" w:cs="Times New Roman"/>
+          <w:b/>
+          <w:sz w:val="24"/>
+          <w:szCs w:val="24"/>
+        </w:rPr>
+      </w:pPr>
+      <w:r>
+        <w:rPr>
+          <w:rFonts w:ascii="Times New Roman" w:hAnsi="Times New Roman" w:cs="Times New Roman"/>
+          <w:b/>
+          <w:sz w:val="24"/>
+          <w:szCs w:val="24"/>
+        </w:rPr>
+        <w:tab/>
+      </w:r>
+      <w:r>
+        <w:rPr>
+          <w:rFonts w:ascii="Times New Roman" w:hAnsi="Times New Roman" w:cs="Times New Roman"/>
+          <w:b/>
+          <w:sz w:val="24"/>
+          <w:szCs w:val="24"/>
+        </w:rPr>
+        <w:t>1231212</w:t>
+      </w:r>
+      <w:r>
+        <w:rPr>
+          <w:rFonts w:ascii="Times New Roman" w:hAnsi="Times New Roman" w:cs="Times New Roman"/>
+          <w:b/>
+          <w:sz w:val="24"/>
+          <w:szCs w:val="24"/>
+        </w:rPr>
+        <w:t xml:space="preserve"> không đối xứng và không biến đổi được.</w:t>
+      </w:r>
+    </w:p>
+    <w:p>
+      <w:pPr>
+        <w:rPr>
+          <w:rFonts w:ascii="Times New Roman" w:hAnsi="Times New Roman" w:cs="Times New Roman"/>
+          <w:b/>
+          <w:sz w:val="24"/>
+          <w:szCs w:val="24"/>
+        </w:rPr>
+      </w:pPr>
+      <w:r>
+        <w:rPr>
+          <w:rFonts w:ascii="Times New Roman" w:hAnsi="Times New Roman" w:cs="Times New Roman"/>
+          <w:b/>
+          <w:sz w:val="24"/>
+          <w:szCs w:val="24"/>
+        </w:rPr>
+        <w:t>Không cần lập trình, chỉ cần viết thuật toán</w:t>
       </w:r>
       <w:bookmarkStart w:id="0" w:name="_GoBack"/>
       <w:bookmarkEnd w:id="0"/>
     </w:p>
     <w:p>
       <w:pPr>
-        <w:rPr>
-          <w:rFonts w:ascii="Times New Roman" w:hAnsi="Times New Roman" w:cs="Times New Roman"/>
-          <w:sz w:val="24"/>
-          <w:szCs w:val="24"/>
-        </w:rPr>
-      </w:pPr>
-      <w:r>
-        <w:rPr>
-          <w:rFonts w:ascii="Times New Roman" w:hAnsi="Times New Roman" w:cs="Times New Roman"/>
-          <w:b/>
-          <w:sz w:val="24"/>
-          <w:szCs w:val="24"/>
-          <w:u w:val="single"/>
-        </w:rPr>
-        <w:t>QUY ĐỊNH LÀM BÀI, NỘP BÀI VÀ GIẢI ĐÁP ONLINE</w:t>
-      </w:r>
-    </w:p>
-    <w:p>
-      <w:pPr>
-        <w:pStyle w:val="ListParagraph"/>
-        <w:numPr>
-          <w:ilvl w:val="0"/>
-          <w:numId w:val="1"/>
-        </w:numPr>
-        <w:rPr>
-          <w:rFonts w:ascii="Times New Roman" w:hAnsi="Times New Roman" w:cs="Times New Roman"/>
-          <w:sz w:val="24"/>
-          <w:szCs w:val="24"/>
-        </w:rPr>
-      </w:pPr>
-      <w:r>
-        <w:rPr>
-          <w:rFonts w:ascii="Times New Roman" w:hAnsi="Times New Roman" w:cs="Times New Roman"/>
-          <w:sz w:val="24"/>
-          <w:szCs w:val="24"/>
-        </w:rPr>
-        <w:t>Làm bài: Yêu cầu phân tích các bài toán bằng file word.</w:t>
-      </w:r>
-    </w:p>
-    <w:p>
-      <w:pPr>
-        <w:pStyle w:val="ListParagraph"/>
-        <w:numPr>
-          <w:ilvl w:val="0"/>
-          <w:numId w:val="1"/>
-        </w:numPr>
-        <w:rPr>
-          <w:rFonts w:ascii="Times New Roman" w:hAnsi="Times New Roman" w:cs="Times New Roman"/>
-          <w:sz w:val="24"/>
-          <w:szCs w:val="24"/>
-        </w:rPr>
-      </w:pPr>
-      <w:r>
-        <w:rPr>
-          <w:rFonts w:ascii="Times New Roman" w:hAnsi="Times New Roman" w:cs="Times New Roman"/>
-          <w:sz w:val="24"/>
-          <w:szCs w:val="24"/>
-        </w:rPr>
-        <w:t>Nộp bài:</w:t>
-      </w:r>
-    </w:p>
-    <w:p>
-      <w:pPr>
-        <w:pStyle w:val="ListParagraph"/>
-        <w:numPr>
-          <w:ilvl w:val="1"/>
-          <w:numId w:val="1"/>
-        </w:numPr>
-        <w:rPr>
-          <w:rFonts w:ascii="Times New Roman" w:hAnsi="Times New Roman" w:cs="Times New Roman"/>
-          <w:sz w:val="24"/>
-          <w:szCs w:val="24"/>
-        </w:rPr>
-      </w:pPr>
-      <w:r>
-        <w:rPr>
-          <w:rFonts w:ascii="Times New Roman" w:hAnsi="Times New Roman" w:cs="Times New Roman"/>
-          <w:sz w:val="24"/>
-          <w:szCs w:val="24"/>
-        </w:rPr>
-        <w:t xml:space="preserve">Thời gian: </w:t>
-      </w:r>
-      <w:r>
-        <w:rPr>
-          <w:rFonts w:ascii="Times New Roman" w:hAnsi="Times New Roman" w:cs="Times New Roman"/>
-          <w:sz w:val="24"/>
-          <w:szCs w:val="24"/>
-        </w:rPr>
-        <w:t xml:space="preserve">Ngày hôm sau của buổi học. </w:t>
-      </w:r>
-      <w:r>
-        <w:rPr>
-          <w:rFonts w:ascii="Times New Roman" w:hAnsi="Times New Roman" w:cs="Times New Roman"/>
-          <w:sz w:val="24"/>
-          <w:szCs w:val="24"/>
-        </w:rPr>
-        <w:t>Chậm nhất trước một ngày của buổi học kết tiếp</w:t>
-      </w:r>
-    </w:p>
-    <w:p>
-      <w:pPr>
-        <w:pStyle w:val="ListParagraph"/>
-        <w:numPr>
-          <w:ilvl w:val="1"/>
-          <w:numId w:val="1"/>
-        </w:numPr>
-        <w:rPr>
-          <w:rFonts w:ascii="Times New Roman" w:hAnsi="Times New Roman" w:cs="Times New Roman"/>
-          <w:sz w:val="24"/>
-          <w:szCs w:val="24"/>
-        </w:rPr>
-      </w:pPr>
-      <w:r>
-        <w:rPr>
-          <w:rFonts w:ascii="Times New Roman" w:hAnsi="Times New Roman" w:cs="Times New Roman"/>
-          <w:sz w:val="24"/>
-          <w:szCs w:val="24"/>
-        </w:rPr>
-        <w:t xml:space="preserve">Nơi nộp bài: </w:t>
-      </w:r>
-      <w:r>
-        <w:rPr>
-          <w:rFonts w:ascii="Times New Roman" w:hAnsi="Times New Roman" w:cs="Times New Roman"/>
-          <w:sz w:val="24"/>
-          <w:szCs w:val="24"/>
-        </w:rPr>
-        <w:t>FaceBook của lớp</w:t>
-      </w:r>
-    </w:p>
-    <w:p>
-      <w:pPr>
-        <w:pStyle w:val="ListParagraph"/>
-        <w:numPr>
-          <w:ilvl w:val="1"/>
-          <w:numId w:val="1"/>
-        </w:numPr>
-        <w:rPr>
-          <w:rFonts w:ascii="Times New Roman" w:hAnsi="Times New Roman" w:cs="Times New Roman"/>
-          <w:sz w:val="24"/>
-          <w:szCs w:val="24"/>
-        </w:rPr>
-      </w:pPr>
-      <w:r>
-        <w:rPr>
-          <w:rFonts w:ascii="Times New Roman" w:hAnsi="Times New Roman" w:cs="Times New Roman"/>
-          <w:sz w:val="24"/>
-          <w:szCs w:val="24"/>
-        </w:rPr>
-        <w:t>Quy định nộp bài:</w:t>
-      </w:r>
-    </w:p>
-    <w:p>
-      <w:pPr>
-        <w:pStyle w:val="ListParagraph"/>
-        <w:numPr>
-          <w:ilvl w:val="2"/>
-          <w:numId w:val="1"/>
-        </w:numPr>
-        <w:rPr>
-          <w:rFonts w:ascii="Times New Roman" w:hAnsi="Times New Roman" w:cs="Times New Roman"/>
-          <w:sz w:val="24"/>
-          <w:szCs w:val="24"/>
-        </w:rPr>
-      </w:pPr>
-      <w:r>
-        <w:rPr>
-          <w:rFonts w:ascii="Times New Roman" w:hAnsi="Times New Roman" w:cs="Times New Roman"/>
-          <w:sz w:val="24"/>
-          <w:szCs w:val="24"/>
-        </w:rPr>
-        <w:t>Gửi link và comment dưới bài viết của mỗi lần nộp bài</w:t>
-      </w:r>
-    </w:p>
-    <w:p>
-      <w:pPr>
-        <w:pStyle w:val="ListParagraph"/>
-        <w:numPr>
-          <w:ilvl w:val="2"/>
-          <w:numId w:val="1"/>
-        </w:numPr>
-        <w:rPr>
-          <w:rFonts w:ascii="Times New Roman" w:hAnsi="Times New Roman" w:cs="Times New Roman"/>
-          <w:sz w:val="24"/>
-          <w:szCs w:val="24"/>
-        </w:rPr>
-      </w:pPr>
-      <w:r>
-        <w:rPr>
-          <w:rFonts w:ascii="Times New Roman" w:hAnsi="Times New Roman" w:cs="Times New Roman"/>
-          <w:sz w:val="24"/>
-          <w:szCs w:val="24"/>
-        </w:rPr>
-        <w:t>Nén các file nếu có</w:t>
-      </w:r>
-    </w:p>
-    <w:p>
-      <w:pPr>
-        <w:pStyle w:val="ListParagraph"/>
-        <w:numPr>
-          <w:ilvl w:val="0"/>
-          <w:numId w:val="1"/>
-        </w:numPr>
-        <w:rPr>
-          <w:rFonts w:ascii="Times New Roman" w:hAnsi="Times New Roman" w:cs="Times New Roman"/>
-          <w:sz w:val="24"/>
-          <w:szCs w:val="24"/>
-        </w:rPr>
-      </w:pPr>
-      <w:r>
-        <w:rPr>
-          <w:rFonts w:ascii="Times New Roman" w:hAnsi="Times New Roman" w:cs="Times New Roman"/>
-          <w:sz w:val="24"/>
-          <w:szCs w:val="24"/>
-        </w:rPr>
-        <w:t xml:space="preserve">Thời gian gửi gợi ý lời giả đáp án online: </w:t>
-      </w:r>
-      <w:r>
-        <w:rPr>
-          <w:rFonts w:ascii="Times New Roman" w:hAnsi="Times New Roman" w:cs="Times New Roman"/>
-          <w:sz w:val="24"/>
-          <w:szCs w:val="24"/>
-        </w:rPr>
-        <w:t>Buổi tối</w:t>
-      </w:r>
-    </w:p>
-    <w:p>
-      <w:pPr>
-        <w:pStyle w:val="ListParagraph"/>
-        <w:numPr>
-          <w:ilvl w:val="0"/>
-          <w:numId w:val="1"/>
-        </w:numPr>
-        <w:rPr>
-          <w:rFonts w:ascii="Times New Roman" w:hAnsi="Times New Roman" w:cs="Times New Roman"/>
-          <w:sz w:val="24"/>
-          <w:szCs w:val="24"/>
-        </w:rPr>
-      </w:pPr>
-      <w:r>
-        <w:rPr>
-          <w:rFonts w:ascii="Times New Roman" w:hAnsi="Times New Roman" w:cs="Times New Roman"/>
-          <w:sz w:val="24"/>
-          <w:szCs w:val="24"/>
-        </w:rPr>
-        <w:t xml:space="preserve">Thời gian giải đáp online: </w:t>
-      </w:r>
-      <w:r>
-        <w:rPr>
-          <w:rFonts w:ascii="Times New Roman" w:hAnsi="Times New Roman" w:cs="Times New Roman"/>
-          <w:sz w:val="24"/>
-          <w:szCs w:val="24"/>
-        </w:rPr>
-        <w:t>Buổi tối</w:t>
-      </w:r>
-    </w:p>
-    <w:p>
-      <w:pPr>
-        <w:jc w:val="both"/>
-        <w:rPr>
-          <w:rFonts w:ascii="Times New Roman" w:hAnsi="Times New Roman" w:cs="Times New Roman"/>
+        <w:spacing w:line="240" w:lineRule="auto"/>
+        <w:rPr>
+          <w:rFonts w:ascii="Times New Roman" w:hAnsi="Times New Roman" w:cs="Times New Roman"/>
+          <w:b/>
           <w:sz w:val="24"/>
           <w:szCs w:val="24"/>
         </w:rPr>
@@ -642,6 +752,95 @@
     </w:lvl>
   </w:abstractNum>
   <w:abstractNum w:abstractNumId="1">
+    <w:nsid w:val="34391EFF"/>
+    <w:multiLevelType w:val="hybridMultilevel"/>
+    <w:tmpl w:val="E976F334"/>
+    <w:lvl w:ilvl="0" w:tplc="0409000F">
+      <w:start w:val="1"/>
+      <w:numFmt w:val="decimal"/>
+      <w:lvlText w:val="%1."/>
+      <w:lvlJc w:val="left"/>
+      <w:pPr>
+        <w:ind w:left="720" w:hanging="360"/>
+      </w:pPr>
+      <w:rPr>
+        <w:rFonts w:hint="default"/>
+      </w:rPr>
+    </w:lvl>
+    <w:lvl w:ilvl="1" w:tplc="04090019" w:tentative="1">
+      <w:start w:val="1"/>
+      <w:numFmt w:val="lowerLetter"/>
+      <w:lvlText w:val="%2."/>
+      <w:lvlJc w:val="left"/>
+      <w:pPr>
+        <w:ind w:left="1440" w:hanging="360"/>
+      </w:pPr>
+    </w:lvl>
+    <w:lvl w:ilvl="2" w:tplc="0409001B" w:tentative="1">
+      <w:start w:val="1"/>
+      <w:numFmt w:val="lowerRoman"/>
+      <w:lvlText w:val="%3."/>
+      <w:lvlJc w:val="right"/>
+      <w:pPr>
+        <w:ind w:left="2160" w:hanging="180"/>
+      </w:pPr>
+    </w:lvl>
+    <w:lvl w:ilvl="3" w:tplc="0409000F" w:tentative="1">
+      <w:start w:val="1"/>
+      <w:numFmt w:val="decimal"/>
+      <w:lvlText w:val="%4."/>
+      <w:lvlJc w:val="left"/>
+      <w:pPr>
+        <w:ind w:left="2880" w:hanging="360"/>
+      </w:pPr>
+    </w:lvl>
+    <w:lvl w:ilvl="4" w:tplc="04090019" w:tentative="1">
+      <w:start w:val="1"/>
+      <w:numFmt w:val="lowerLetter"/>
+      <w:lvlText w:val="%5."/>
+      <w:lvlJc w:val="left"/>
+      <w:pPr>
+        <w:ind w:left="3600" w:hanging="360"/>
+      </w:pPr>
+    </w:lvl>
+    <w:lvl w:ilvl="5" w:tplc="0409001B" w:tentative="1">
+      <w:start w:val="1"/>
+      <w:numFmt w:val="lowerRoman"/>
+      <w:lvlText w:val="%6."/>
+      <w:lvlJc w:val="right"/>
+      <w:pPr>
+        <w:ind w:left="4320" w:hanging="180"/>
+      </w:pPr>
+    </w:lvl>
+    <w:lvl w:ilvl="6" w:tplc="0409000F" w:tentative="1">
+      <w:start w:val="1"/>
+      <w:numFmt w:val="decimal"/>
+      <w:lvlText w:val="%7."/>
+      <w:lvlJc w:val="left"/>
+      <w:pPr>
+        <w:ind w:left="5040" w:hanging="360"/>
+      </w:pPr>
+    </w:lvl>
+    <w:lvl w:ilvl="7" w:tplc="04090019" w:tentative="1">
+      <w:start w:val="1"/>
+      <w:numFmt w:val="lowerLetter"/>
+      <w:lvlText w:val="%8."/>
+      <w:lvlJc w:val="left"/>
+      <w:pPr>
+        <w:ind w:left="5760" w:hanging="360"/>
+      </w:pPr>
+    </w:lvl>
+    <w:lvl w:ilvl="8" w:tplc="0409001B" w:tentative="1">
+      <w:start w:val="1"/>
+      <w:numFmt w:val="lowerRoman"/>
+      <w:lvlText w:val="%9."/>
+      <w:lvlJc w:val="right"/>
+      <w:pPr>
+        <w:ind w:left="6480" w:hanging="180"/>
+      </w:pPr>
+    </w:lvl>
+  </w:abstractNum>
+  <w:abstractNum w:abstractNumId="2">
     <w:nsid w:val="398551A2"/>
     <w:multiLevelType w:val="hybridMultilevel"/>
     <w:tmpl w:val="0CC893B6"/>
@@ -753,7 +952,7 @@
       </w:rPr>
     </w:lvl>
   </w:abstractNum>
-  <w:abstractNum w:abstractNumId="2">
+  <w:abstractNum w:abstractNumId="3">
     <w:nsid w:val="4BF0095A"/>
     <w:multiLevelType w:val="hybridMultilevel"/>
     <w:tmpl w:val="E736C17E"/>
@@ -865,7 +1064,7 @@
       </w:rPr>
     </w:lvl>
   </w:abstractNum>
-  <w:abstractNum w:abstractNumId="3">
+  <w:abstractNum w:abstractNumId="4">
     <w:nsid w:val="4F8E35B7"/>
     <w:multiLevelType w:val="hybridMultilevel"/>
     <w:tmpl w:val="324E3164"/>
@@ -954,7 +1153,7 @@
       </w:pPr>
     </w:lvl>
   </w:abstractNum>
-  <w:abstractNum w:abstractNumId="4">
+  <w:abstractNum w:abstractNumId="5">
     <w:nsid w:val="60BF3F57"/>
     <w:multiLevelType w:val="hybridMultilevel"/>
     <w:tmpl w:val="9C308040"/>
@@ -1068,19 +1267,22 @@
     </w:lvl>
   </w:abstractNum>
   <w:num w:numId="1">
-    <w:abstractNumId w:val="2"/>
+    <w:abstractNumId w:val="3"/>
   </w:num>
   <w:num w:numId="2">
-    <w:abstractNumId w:val="4"/>
+    <w:abstractNumId w:val="5"/>
   </w:num>
   <w:num w:numId="3">
     <w:abstractNumId w:val="0"/>
   </w:num>
   <w:num w:numId="4">
-    <w:abstractNumId w:val="1"/>
+    <w:abstractNumId w:val="2"/>
   </w:num>
   <w:num w:numId="5">
-    <w:abstractNumId w:val="3"/>
+    <w:abstractNumId w:val="4"/>
+  </w:num>
+  <w:num w:numId="6">
+    <w:abstractNumId w:val="1"/>
   </w:num>
 </w:numbering>
 </file>

</xml_diff>